<commit_message>
Changes to Source Purchase FIles
Changes for Bug Fixes
</commit_message>
<xml_diff>
--- a/SMSF/Purchase/Source/0. Borrowers Checklist SMSF Purchase.docx
+++ b/SMSF/Purchase/Source/0. Borrowers Checklist SMSF Purchase.docx
@@ -331,7 +331,6 @@
                       <w:szCs w:val="20"/>
                     </w:rPr>
                   </w:pPr>
-                  <w:proofErr w:type="gramStart"/>
                   <w:r>
                     <w:rPr>
                       <w:rFonts w:ascii="Arial" w:eastAsia="Calibri" w:hAnsi="Arial" w:cs="Arial"/>
@@ -339,17 +338,7 @@
                       <w:sz w:val="20"/>
                       <w:szCs w:val="20"/>
                     </w:rPr>
-                    <w:t>{{ guarantor</w:t>
-                  </w:r>
-                  <w:proofErr w:type="gramEnd"/>
-                  <w:r>
-                    <w:rPr>
-                      <w:rFonts w:ascii="Arial" w:eastAsia="Calibri" w:hAnsi="Arial" w:cs="Arial"/>
-                      <w:color w:val="000000" w:themeColor="text1"/>
-                      <w:sz w:val="20"/>
-                      <w:szCs w:val="20"/>
-                    </w:rPr>
-                    <w:t>_2_name }}</w:t>
+                    <w:t>{{ guarantor_2_name }}</w:t>
                   </w:r>
                 </w:p>
               </w:tc>
@@ -471,7 +460,6 @@
                       <w:szCs w:val="20"/>
                     </w:rPr>
                   </w:pPr>
-                  <w:proofErr w:type="gramStart"/>
                   <w:r>
                     <w:rPr>
                       <w:rFonts w:ascii="Arial" w:eastAsia="Calibri" w:hAnsi="Arial" w:cs="Arial"/>
@@ -479,17 +467,7 @@
                       <w:sz w:val="20"/>
                       <w:szCs w:val="20"/>
                     </w:rPr>
-                    <w:t>{{ guarantor</w:t>
-                  </w:r>
-                  <w:proofErr w:type="gramEnd"/>
-                  <w:r>
-                    <w:rPr>
-                      <w:rFonts w:ascii="Arial" w:eastAsia="Calibri" w:hAnsi="Arial" w:cs="Arial"/>
-                      <w:color w:val="000000" w:themeColor="text1"/>
-                      <w:sz w:val="20"/>
-                      <w:szCs w:val="20"/>
-                    </w:rPr>
-                    <w:t>_3_name }}</w:t>
+                    <w:t>{{ guarantor_3_name }}</w:t>
                   </w:r>
                 </w:p>
               </w:tc>
@@ -663,7 +641,6 @@
                       <w:szCs w:val="20"/>
                     </w:rPr>
                   </w:pPr>
-                  <w:proofErr w:type="gramStart"/>
                   <w:r>
                     <w:rPr>
                       <w:rFonts w:ascii="Arial" w:eastAsia="Calibri" w:hAnsi="Arial" w:cs="Arial"/>
@@ -671,17 +648,7 @@
                       <w:sz w:val="20"/>
                       <w:szCs w:val="20"/>
                     </w:rPr>
-                    <w:t>{{ guarantor</w:t>
-                  </w:r>
-                  <w:proofErr w:type="gramEnd"/>
-                  <w:r>
-                    <w:rPr>
-                      <w:rFonts w:ascii="Arial" w:eastAsia="Calibri" w:hAnsi="Arial" w:cs="Arial"/>
-                      <w:color w:val="000000" w:themeColor="text1"/>
-                      <w:sz w:val="20"/>
-                      <w:szCs w:val="20"/>
-                    </w:rPr>
-                    <w:t>_</w:t>
+                    <w:t>{{ guarantor_</w:t>
                   </w:r>
                   <w:r>
                     <w:rPr>
@@ -868,7 +835,6 @@
                       <w:szCs w:val="20"/>
                     </w:rPr>
                   </w:pPr>
-                  <w:proofErr w:type="gramStart"/>
                   <w:r>
                     <w:rPr>
                       <w:rFonts w:ascii="Arial" w:eastAsia="Calibri" w:hAnsi="Arial" w:cs="Arial"/>
@@ -876,17 +842,7 @@
                       <w:sz w:val="20"/>
                       <w:szCs w:val="20"/>
                     </w:rPr>
-                    <w:t>{{ guarantor</w:t>
-                  </w:r>
-                  <w:proofErr w:type="gramEnd"/>
-                  <w:r>
-                    <w:rPr>
-                      <w:rFonts w:ascii="Arial" w:eastAsia="Calibri" w:hAnsi="Arial" w:cs="Arial"/>
-                      <w:color w:val="000000" w:themeColor="text1"/>
-                      <w:sz w:val="20"/>
-                      <w:szCs w:val="20"/>
-                    </w:rPr>
-                    <w:t>_</w:t>
+                    <w:t>{{ guarantor_</w:t>
                   </w:r>
                   <w:r>
                     <w:rPr>
@@ -1078,7 +1034,6 @@
                       <w:szCs w:val="20"/>
                     </w:rPr>
                   </w:pPr>
-                  <w:proofErr w:type="gramStart"/>
                   <w:r>
                     <w:rPr>
                       <w:rFonts w:ascii="Arial" w:eastAsia="Calibri" w:hAnsi="Arial" w:cs="Arial"/>
@@ -1086,17 +1041,7 @@
                       <w:sz w:val="20"/>
                       <w:szCs w:val="20"/>
                     </w:rPr>
-                    <w:t>{{ guarantor</w:t>
-                  </w:r>
-                  <w:proofErr w:type="gramEnd"/>
-                  <w:r>
-                    <w:rPr>
-                      <w:rFonts w:ascii="Arial" w:eastAsia="Calibri" w:hAnsi="Arial" w:cs="Arial"/>
-                      <w:color w:val="000000" w:themeColor="text1"/>
-                      <w:sz w:val="20"/>
-                      <w:szCs w:val="20"/>
-                    </w:rPr>
-                    <w:t>_</w:t>
+                    <w:t>{{ guarantor_</w:t>
                   </w:r>
                   <w:r>
                     <w:rPr>
@@ -1283,7 +1228,6 @@
                       <w:szCs w:val="20"/>
                     </w:rPr>
                   </w:pPr>
-                  <w:proofErr w:type="gramStart"/>
                   <w:r>
                     <w:rPr>
                       <w:rFonts w:ascii="Arial" w:eastAsia="Calibri" w:hAnsi="Arial" w:cs="Arial"/>
@@ -1291,17 +1235,7 @@
                       <w:sz w:val="20"/>
                       <w:szCs w:val="20"/>
                     </w:rPr>
-                    <w:t>{{ guarantor</w:t>
-                  </w:r>
-                  <w:proofErr w:type="gramEnd"/>
-                  <w:r>
-                    <w:rPr>
-                      <w:rFonts w:ascii="Arial" w:eastAsia="Calibri" w:hAnsi="Arial" w:cs="Arial"/>
-                      <w:color w:val="000000" w:themeColor="text1"/>
-                      <w:sz w:val="20"/>
-                      <w:szCs w:val="20"/>
-                    </w:rPr>
-                    <w:t>_</w:t>
+                    <w:t>{{ guarantor_</w:t>
                   </w:r>
                   <w:r>
                     <w:rPr>
@@ -1373,11 +1307,8 @@
     <w:p>
       <w:pPr>
         <w:pStyle w:val="ListParagraph"/>
-        <w:numPr>
-          <w:ilvl w:val="0"/>
-          <w:numId w:val="4"/>
-        </w:numPr>
         <w:spacing w:after="0" w:line="288" w:lineRule="auto"/>
+        <w:ind w:left="1440"/>
         <w:rPr>
           <w:rFonts w:ascii="Arial" w:hAnsi="Arial" w:cs="Arial"/>
           <w:b/>
@@ -3445,7 +3376,6 @@
               </w:rPr>
               <w:t xml:space="preserve">Solicitors Certificates of Legal Advice - </w:t>
             </w:r>
-            <w:proofErr w:type="gramStart"/>
             <w:r>
               <w:rPr>
                 <w:rFonts w:ascii="Arial" w:hAnsi="Arial" w:cs="Arial"/>
@@ -3464,18 +3394,7 @@
                 <w:sz w:val="20"/>
                 <w:szCs w:val="20"/>
               </w:rPr>
-              <w:t>guarantor</w:t>
-            </w:r>
-            <w:proofErr w:type="gramEnd"/>
-            <w:r>
-              <w:rPr>
-                <w:rFonts w:ascii="Arial" w:hAnsi="Arial" w:cs="Arial"/>
-                <w:b/>
-                <w:bCs/>
-                <w:sz w:val="20"/>
-                <w:szCs w:val="20"/>
-              </w:rPr>
-              <w:t>_3_name</w:t>
+              <w:t>guarantor_3_name</w:t>
             </w:r>
             <w:r>
               <w:rPr>
@@ -3890,7 +3809,6 @@
                 <w:szCs w:val="20"/>
               </w:rPr>
             </w:pPr>
-            <w:proofErr w:type="gramStart"/>
             <w:r>
               <w:rPr>
                 <w:rFonts w:ascii="Arial" w:hAnsi="Arial" w:cs="Arial"/>
@@ -3909,69 +3827,26 @@
                 <w:sz w:val="20"/>
                 <w:szCs w:val="20"/>
               </w:rPr>
-              <w:t>PROPDET</w:t>
-            </w:r>
-            <w:proofErr w:type="gramEnd"/>
-            <w:r>
-              <w:rPr>
-                <w:rFonts w:ascii="Arial" w:hAnsi="Arial" w:cs="Arial"/>
-                <w:b/>
-                <w:bCs/>
-                <w:sz w:val="20"/>
-                <w:szCs w:val="20"/>
-              </w:rPr>
-              <w:t>1</w:t>
-            </w:r>
-            <w:proofErr w:type="gramStart"/>
-            <w:r>
-              <w:rPr>
-                <w:rFonts w:ascii="Arial" w:hAnsi="Arial" w:cs="Arial"/>
-                <w:b/>
-                <w:bCs/>
-                <w:sz w:val="20"/>
-                <w:szCs w:val="20"/>
-              </w:rPr>
-              <w:t>MORTGAGORS</w:t>
-            </w:r>
-            <w:r>
-              <w:rPr>
-                <w:rFonts w:ascii="Arial" w:hAnsi="Arial" w:cs="Arial"/>
-                <w:b/>
-                <w:bCs/>
-                <w:sz w:val="20"/>
-                <w:szCs w:val="20"/>
-              </w:rPr>
-              <w:t xml:space="preserve"> }</w:t>
-            </w:r>
-            <w:proofErr w:type="gramEnd"/>
-            <w:r>
-              <w:rPr>
-                <w:rFonts w:ascii="Arial" w:hAnsi="Arial" w:cs="Arial"/>
-                <w:b/>
-                <w:bCs/>
-                <w:sz w:val="20"/>
-                <w:szCs w:val="20"/>
-              </w:rPr>
-              <w:t>}</w:t>
-            </w:r>
-            <w:r>
-              <w:rPr>
-                <w:rFonts w:ascii="Arial" w:hAnsi="Arial" w:cs="Arial"/>
-                <w:sz w:val="20"/>
-                <w:szCs w:val="20"/>
-              </w:rPr>
-              <w:t xml:space="preserve"> as the insured </w:t>
-            </w:r>
-            <w:proofErr w:type="gramStart"/>
-            <w:r>
-              <w:rPr>
-                <w:rFonts w:ascii="Arial" w:hAnsi="Arial" w:cs="Arial"/>
-                <w:sz w:val="20"/>
-                <w:szCs w:val="20"/>
-              </w:rPr>
-              <w:t>party;</w:t>
-            </w:r>
-            <w:proofErr w:type="gramEnd"/>
+              <w:t>PROPDET1MORTGAGORS</w:t>
+            </w:r>
+            <w:r>
+              <w:rPr>
+                <w:rFonts w:ascii="Arial" w:hAnsi="Arial" w:cs="Arial"/>
+                <w:b/>
+                <w:bCs/>
+                <w:sz w:val="20"/>
+                <w:szCs w:val="20"/>
+              </w:rPr>
+              <w:t xml:space="preserve"> }}</w:t>
+            </w:r>
+            <w:r>
+              <w:rPr>
+                <w:rFonts w:ascii="Arial" w:hAnsi="Arial" w:cs="Arial"/>
+                <w:sz w:val="20"/>
+                <w:szCs w:val="20"/>
+              </w:rPr>
+              <w:t xml:space="preserve"> as the insured party;</w:t>
+            </w:r>
           </w:p>
           <w:p>
             <w:pPr>
@@ -4948,7 +4823,6 @@
           <w:szCs w:val="20"/>
         </w:rPr>
       </w:pPr>
-      <w:proofErr w:type="gramStart"/>
       <w:r>
         <w:rPr>
           <w:rFonts w:ascii="Arial" w:hAnsi="Arial" w:cs="Arial"/>
@@ -4965,7 +4839,6 @@
         </w:rPr>
         <w:t>LOANSPECIALCONDITIONS</w:t>
       </w:r>
-      <w:proofErr w:type="gramEnd"/>
       <w:r>
         <w:rPr>
           <w:rFonts w:ascii="Arial" w:hAnsi="Arial" w:cs="Arial"/>
@@ -5125,7 +4998,6 @@
                       <w:szCs w:val="20"/>
                     </w:rPr>
                   </w:pPr>
-                  <w:proofErr w:type="gramStart"/>
                   <w:r>
                     <w:rPr>
                       <w:rFonts w:ascii="Arial" w:eastAsia="Calibri" w:hAnsi="Arial" w:cs="Arial"/>
@@ -5133,17 +5005,7 @@
                       <w:sz w:val="20"/>
                       <w:szCs w:val="20"/>
                     </w:rPr>
-                    <w:t>{{ guarantor</w:t>
-                  </w:r>
-                  <w:proofErr w:type="gramEnd"/>
-                  <w:r>
-                    <w:rPr>
-                      <w:rFonts w:ascii="Arial" w:eastAsia="Calibri" w:hAnsi="Arial" w:cs="Arial"/>
-                      <w:color w:val="000000" w:themeColor="text1"/>
-                      <w:sz w:val="20"/>
-                      <w:szCs w:val="20"/>
-                    </w:rPr>
-                    <w:t>_2_name }}</w:t>
+                    <w:t>{{ guarantor_2_name }}</w:t>
                   </w:r>
                 </w:p>
               </w:tc>
@@ -5265,7 +5127,6 @@
                       <w:szCs w:val="20"/>
                     </w:rPr>
                   </w:pPr>
-                  <w:proofErr w:type="gramStart"/>
                   <w:r>
                     <w:rPr>
                       <w:rFonts w:ascii="Arial" w:eastAsia="Calibri" w:hAnsi="Arial" w:cs="Arial"/>
@@ -5273,17 +5134,7 @@
                       <w:sz w:val="20"/>
                       <w:szCs w:val="20"/>
                     </w:rPr>
-                    <w:t>{{ guarantor</w:t>
-                  </w:r>
-                  <w:proofErr w:type="gramEnd"/>
-                  <w:r>
-                    <w:rPr>
-                      <w:rFonts w:ascii="Arial" w:eastAsia="Calibri" w:hAnsi="Arial" w:cs="Arial"/>
-                      <w:color w:val="000000" w:themeColor="text1"/>
-                      <w:sz w:val="20"/>
-                      <w:szCs w:val="20"/>
-                    </w:rPr>
-                    <w:t>_3_name }}</w:t>
+                    <w:t>{{ guarantor_3_name }}</w:t>
                   </w:r>
                 </w:p>
               </w:tc>
@@ -5457,7 +5308,6 @@
                       <w:szCs w:val="20"/>
                     </w:rPr>
                   </w:pPr>
-                  <w:proofErr w:type="gramStart"/>
                   <w:r>
                     <w:rPr>
                       <w:rFonts w:ascii="Arial" w:eastAsia="Calibri" w:hAnsi="Arial" w:cs="Arial"/>
@@ -5465,17 +5315,7 @@
                       <w:sz w:val="20"/>
                       <w:szCs w:val="20"/>
                     </w:rPr>
-                    <w:t>{{ guarantor</w:t>
-                  </w:r>
-                  <w:proofErr w:type="gramEnd"/>
-                  <w:r>
-                    <w:rPr>
-                      <w:rFonts w:ascii="Arial" w:eastAsia="Calibri" w:hAnsi="Arial" w:cs="Arial"/>
-                      <w:color w:val="000000" w:themeColor="text1"/>
-                      <w:sz w:val="20"/>
-                      <w:szCs w:val="20"/>
-                    </w:rPr>
-                    <w:t>_</w:t>
+                    <w:t>{{ guarantor_</w:t>
                   </w:r>
                   <w:r>
                     <w:rPr>
@@ -5662,7 +5502,6 @@
                       <w:szCs w:val="20"/>
                     </w:rPr>
                   </w:pPr>
-                  <w:proofErr w:type="gramStart"/>
                   <w:r>
                     <w:rPr>
                       <w:rFonts w:ascii="Arial" w:eastAsia="Calibri" w:hAnsi="Arial" w:cs="Arial"/>
@@ -5670,17 +5509,7 @@
                       <w:sz w:val="20"/>
                       <w:szCs w:val="20"/>
                     </w:rPr>
-                    <w:t>{{ guarantor</w:t>
-                  </w:r>
-                  <w:proofErr w:type="gramEnd"/>
-                  <w:r>
-                    <w:rPr>
-                      <w:rFonts w:ascii="Arial" w:eastAsia="Calibri" w:hAnsi="Arial" w:cs="Arial"/>
-                      <w:color w:val="000000" w:themeColor="text1"/>
-                      <w:sz w:val="20"/>
-                      <w:szCs w:val="20"/>
-                    </w:rPr>
-                    <w:t>_</w:t>
+                    <w:t>{{ guarantor_</w:t>
                   </w:r>
                   <w:r>
                     <w:rPr>
@@ -5872,7 +5701,6 @@
                       <w:szCs w:val="20"/>
                     </w:rPr>
                   </w:pPr>
-                  <w:proofErr w:type="gramStart"/>
                   <w:r>
                     <w:rPr>
                       <w:rFonts w:ascii="Arial" w:eastAsia="Calibri" w:hAnsi="Arial" w:cs="Arial"/>
@@ -5880,17 +5708,7 @@
                       <w:sz w:val="20"/>
                       <w:szCs w:val="20"/>
                     </w:rPr>
-                    <w:t>{{ guarantor</w:t>
-                  </w:r>
-                  <w:proofErr w:type="gramEnd"/>
-                  <w:r>
-                    <w:rPr>
-                      <w:rFonts w:ascii="Arial" w:eastAsia="Calibri" w:hAnsi="Arial" w:cs="Arial"/>
-                      <w:color w:val="000000" w:themeColor="text1"/>
-                      <w:sz w:val="20"/>
-                      <w:szCs w:val="20"/>
-                    </w:rPr>
-                    <w:t>_</w:t>
+                    <w:t>{{ guarantor_</w:t>
                   </w:r>
                   <w:r>
                     <w:rPr>
@@ -6077,7 +5895,6 @@
                       <w:szCs w:val="20"/>
                     </w:rPr>
                   </w:pPr>
-                  <w:proofErr w:type="gramStart"/>
                   <w:r>
                     <w:rPr>
                       <w:rFonts w:ascii="Arial" w:eastAsia="Calibri" w:hAnsi="Arial" w:cs="Arial"/>
@@ -6085,17 +5902,7 @@
                       <w:sz w:val="20"/>
                       <w:szCs w:val="20"/>
                     </w:rPr>
-                    <w:t>{{ guarantor</w:t>
-                  </w:r>
-                  <w:proofErr w:type="gramEnd"/>
-                  <w:r>
-                    <w:rPr>
-                      <w:rFonts w:ascii="Arial" w:eastAsia="Calibri" w:hAnsi="Arial" w:cs="Arial"/>
-                      <w:color w:val="000000" w:themeColor="text1"/>
-                      <w:sz w:val="20"/>
-                      <w:szCs w:val="20"/>
-                    </w:rPr>
-                    <w:t>_</w:t>
+                    <w:t>{{ guarantor_</w:t>
                   </w:r>
                   <w:r>
                     <w:rPr>
@@ -6488,16 +6295,7 @@
           <w:sz w:val="20"/>
           <w:szCs w:val="20"/>
         </w:rPr>
-        <w:t xml:space="preserve"> all the documents in the loan pack, click the </w:t>
-      </w:r>
-      <w:proofErr w:type="gramStart"/>
-      <w:r>
-        <w:rPr>
-          <w:rFonts w:ascii="Arial" w:hAnsi="Arial" w:cs="Arial"/>
-          <w:sz w:val="20"/>
-          <w:szCs w:val="20"/>
-        </w:rPr>
-        <w:t>‘</w:t>
+        <w:t xml:space="preserve"> all the documents in the loan pack, click the ‘</w:t>
       </w:r>
       <w:r>
         <w:rPr>
@@ -6521,7 +6319,6 @@
         </w:rPr>
         <w:t>inish</w:t>
       </w:r>
-      <w:proofErr w:type="gramEnd"/>
       <w:r>
         <w:rPr>
           <w:rFonts w:ascii="Arial" w:hAnsi="Arial" w:cs="Arial"/>

</xml_diff>